<commit_message>
DOCX drawingML shape import: wp:anchor's behindDoc attribute
Also, adapt anchoring to what we have in VML import as well: when the
paragraph moves, the shape should stay at the same place. (This is a bit
odd, as ideally Word does not support at-paragraph anchoring, but this
change results in the behavior what Word does at the end.)

Change-Id: I3b849b2898d303e48920e6056c472f08fbb43af1
</commit_message>
<xml_diff>
--- a/sw/qa/extras/ooxmlimport/data/wps-only.docx
+++ b/sw/qa/extras/ooxmlimport/data/wps-only.docx
@@ -22,6 +22,55 @@
             <wp:effectExtent l="0" t="0" r="19050" b="19050"/>
             <wp:wrapNone/>
             <wp:docPr id="1" name="Isosceles Triangle 1"/>
+            <wp:cNvGraphicFramePr/>
+            <a:graphic xmlns:a="http://schemas.openxmlformats.org/drawingml/2006/main">
+              <a:graphicData uri="http://schemas.microsoft.com/office/word/2010/wordprocessingShape">
+                <wps:wsp>
+                  <wps:cNvSpPr/>
+                  <wps:spPr>
+                    <a:xfrm>
+                      <a:off x="0" y="0"/>
+                      <a:ext cx="323850" cy="476250"/>
+                    </a:xfrm>
+                    <a:prstGeom prst="triangle">
+                      <a:avLst/>
+                    </a:prstGeom>
+                  </wps:spPr>
+                  <wps:style>
+                    <a:lnRef idx="2">
+                      <a:schemeClr val="accent1">
+                        <a:shade val="50000"/>
+                      </a:schemeClr>
+                    </a:lnRef>
+                    <a:fillRef idx="1">
+                      <a:schemeClr val="accent1"/>
+                    </a:fillRef>
+                    <a:effectRef idx="0">
+                      <a:schemeClr val="accent1"/>
+                    </a:effectRef>
+                    <a:fontRef idx="minor">
+                      <a:schemeClr val="lt1"/>
+                    </a:fontRef>
+                  </wps:style>
+                  <wps:bodyPr/>
+                </wps:wsp>
+              </a:graphicData>
+            </a:graphic>
+          </wp:anchor>
+        </w:drawing>
+        <w:drawing>
+          <wp:anchor distT="0" distB="0" distL="114300" distR="114300" simplePos="0" relativeHeight="251659264" behindDoc="1" locked="0" layoutInCell="1" allowOverlap="1">
+            <wp:simplePos x="0" y="0"/>
+            <wp:positionH relativeFrom="column">
+              <wp:posOffset>671830</wp:posOffset>
+            </wp:positionH>
+            <wp:positionV relativeFrom="paragraph">
+              <wp:posOffset>631800</wp:posOffset>
+            </wp:positionV>
+            <wp:extent cx="323850" cy="476250"/>
+            <wp:effectExtent l="0" t="0" r="19050" b="19050"/>
+            <wp:wrapNone/>
+            <wp:docPr id="2" name="Isosceles Triangle 2"/>
             <wp:cNvGraphicFramePr/>
             <a:graphic xmlns:a="http://schemas.openxmlformats.org/drawingml/2006/main">
               <a:graphicData uri="http://schemas.microsoft.com/office/word/2010/wordprocessingShape">

</xml_diff>